<commit_message>
maj couleur coutour vignettes
</commit_message>
<xml_diff>
--- a/docs/R/assist/posts/jtools_output/jtools_output.docx
+++ b/docs/R/assist/posts/jtools_output/jtools_output.docx
@@ -674,18 +674,65 @@
     </w:p>
     <w:p>
       <w:pPr>
+        <w:pStyle w:val="FirstParagraph"/>
+      </w:pPr>
+      <w:r>
+        <w:drawing>
+          <wp:inline>
+            <wp:extent cx="800100" cy="926041"/>
+            <wp:effectExtent b="0" l="0" r="0" t="0"/>
+            <wp:docPr descr="" title="" id="21" name="Picture"/>
+            <a:graphic>
+              <a:graphicData uri="http://schemas.openxmlformats.org/drawingml/2006/picture">
+                <pic:pic>
+                  <pic:nvPicPr>
+                    <pic:cNvPr descr="https://jtools.jacob-long.com/logo.png" id="22" name="Picture"/>
+                    <pic:cNvPicPr>
+                      <a:picLocks noChangeArrowheads="1" noChangeAspect="1"/>
+                    </pic:cNvPicPr>
+                  </pic:nvPicPr>
+                  <pic:blipFill>
+                    <a:blip r:embed="rId20"/>
+                    <a:stretch>
+                      <a:fillRect/>
+                    </a:stretch>
+                  </pic:blipFill>
+                  <pic:spPr bwMode="auto">
+                    <a:xfrm>
+                      <a:off x="0" y="0"/>
+                      <a:ext cx="800100" cy="926041"/>
+                    </a:xfrm>
+                    <a:prstGeom prst="rect">
+                      <a:avLst/>
+                    </a:prstGeom>
+                    <a:noFill/>
+                    <a:ln w="9525">
+                      <a:noFill/>
+                      <a:headEnd/>
+                      <a:tailEnd/>
+                    </a:ln>
+                  </pic:spPr>
+                </pic:pic>
+              </a:graphicData>
+            </a:graphic>
+          </wp:inline>
+        </w:drawing>
+      </w:r>
+    </w:p>
+    <w:p>
+      <w:pPr>
         <w:numPr>
           <w:ilvl w:val="0"/>
           <w:numId w:val="1001"/>
         </w:numPr>
         <w:pStyle w:val="Compact"/>
       </w:pPr>
-      <w:hyperlink r:id="rId20">
+      <w:hyperlink r:id="rId23">
         <w:r>
           <w:rPr>
             <w:rStyle w:val="Hyperlink"/>
           </w:rPr>
-          <w:t xml:space="preserve">Documentation sur le package</w:t>
+          <w:t xml:space="preserve">Documentation du package</w:t>
         </w:r>
         <w:r>
           <w:rPr>
@@ -766,7 +813,7 @@
         <w:t xml:space="preserve">Les fonctionnalités d’exportation ne seront pas traitées ici.</w:t>
       </w:r>
     </w:p>
-    <w:bookmarkStart w:id="21" w:name="installation"/>
+    <w:bookmarkStart w:id="24" w:name="installation"/>
     <w:p>
       <w:pPr>
         <w:pStyle w:val="Heading1"/>
@@ -884,8 +931,8 @@
         <w:t xml:space="preserve">)</w:t>
       </w:r>
     </w:p>
-    <w:bookmarkEnd w:id="21"/>
-    <w:bookmarkStart w:id="22" w:name="syntaxe-de-la-fonction-summ"/>
+    <w:bookmarkEnd w:id="24"/>
+    <w:bookmarkStart w:id="25" w:name="syntaxe-de-la-fonction-summ"/>
     <w:p>
       <w:pPr>
         <w:pStyle w:val="Heading1"/>
@@ -1049,8 +1096,8 @@
         <w:t xml:space="preserve">(fit)</w:t>
       </w:r>
     </w:p>
-    <w:bookmarkEnd w:id="22"/>
-    <w:bookmarkStart w:id="32" w:name="exemples-1"/>
+    <w:bookmarkEnd w:id="25"/>
+    <w:bookmarkStart w:id="35" w:name="exemples-1"/>
     <w:p>
       <w:pPr>
         <w:pStyle w:val="Heading1"/>
@@ -1073,10 +1120,10 @@
         <w:rPr>
           <w:rStyle w:val="FootnoteReference"/>
         </w:rPr>
-        <w:footnoteReference w:id="23"/>
+        <w:footnoteReference w:id="26"/>
       </w:r>
     </w:p>
-    <w:bookmarkStart w:id="26" w:name="avec-la-fonction-lm"/>
+    <w:bookmarkStart w:id="29" w:name="avec-la-fonction-lm"/>
     <w:p>
       <w:pPr>
         <w:pStyle w:val="Heading2"/>
@@ -1092,498 +1139,6 @@
           <w:rStyle w:val="VerbatimChar"/>
         </w:rPr>
         <w:t xml:space="preserve">lm()</w:t>
-      </w:r>
-    </w:p>
-    <w:p>
-      <w:pPr>
-        <w:pStyle w:val="FirstParagraph"/>
-      </w:pPr>
-      <w:hyperlink r:id="rId24">
-        <w:r>
-          <w:rPr>
-            <w:rStyle w:val="Hyperlink"/>
-          </w:rPr>
-          <w:t xml:space="preserve">Liste des options</w:t>
-        </w:r>
-      </w:hyperlink>
-    </w:p>
-    <w:bookmarkStart w:id="25" w:name="annotated-cell-4"/>
-    <w:p>
-      <w:pPr>
-        <w:pStyle w:val="SourceCode"/>
-      </w:pPr>
-      <w:r>
-        <w:rPr>
-          <w:rStyle w:val="FunctionTok"/>
-        </w:rPr>
-        <w:t xml:space="preserve">library</w:t>
-      </w:r>
-      <w:r>
-        <w:rPr>
-          <w:rStyle w:val="NormalTok"/>
-        </w:rPr>
-        <w:t xml:space="preserve">(jtools)</w:t>
-      </w:r>
-      <w:r>
-        <w:br/>
-      </w:r>
-      <w:r>
-        <w:rPr>
-          <w:rStyle w:val="FunctionTok"/>
-        </w:rPr>
-        <w:t xml:space="preserve">library</w:t>
-      </w:r>
-      <w:r>
-        <w:rPr>
-          <w:rStyle w:val="NormalTok"/>
-        </w:rPr>
-        <w:t xml:space="preserve">(readr)</w:t>
-      </w:r>
-      <w:r>
-        <w:br/>
-      </w:r>
-      <w:r>
-        <w:br/>
-      </w:r>
-      <w:r>
-        <w:rPr>
-          <w:rStyle w:val="NormalTok"/>
-        </w:rPr>
-        <w:t xml:space="preserve">df </w:t>
-      </w:r>
-      <w:r>
-        <w:rPr>
-          <w:rStyle w:val="OtherTok"/>
-        </w:rPr>
-        <w:t xml:space="preserve">=</w:t>
-      </w:r>
-      <w:r>
-        <w:rPr>
-          <w:rStyle w:val="NormalTok"/>
-        </w:rPr>
-        <w:t xml:space="preserve">  </w:t>
-      </w:r>
-      <w:r>
-        <w:rPr>
-          <w:rStyle w:val="FunctionTok"/>
-        </w:rPr>
-        <w:t xml:space="preserve">read.csv</w:t>
-      </w:r>
-      <w:r>
-        <w:rPr>
-          <w:rStyle w:val="NormalTok"/>
-        </w:rPr>
-        <w:t xml:space="preserve">(</w:t>
-      </w:r>
-      <w:r>
-        <w:rPr>
-          <w:rStyle w:val="StringTok"/>
-        </w:rPr>
-        <w:t xml:space="preserve">"https://raw.githubusercontent.com/mthevenin/intro_logit/main/hypertension2.csv"</w:t>
-      </w:r>
-      <w:r>
-        <w:rPr>
-          <w:rStyle w:val="NormalTok"/>
-        </w:rPr>
-        <w:t xml:space="preserve">)</w:t>
-      </w:r>
-      <w:r>
-        <w:br/>
-      </w:r>
-      <w:r>
-        <w:br/>
-      </w:r>
-      <w:r>
-        <w:rPr>
-          <w:rStyle w:val="NormalTok"/>
-        </w:rPr>
-        <w:t xml:space="preserve">fit </w:t>
-      </w:r>
-      <w:r>
-        <w:rPr>
-          <w:rStyle w:val="OtherTok"/>
-        </w:rPr>
-        <w:t xml:space="preserve">=</w:t>
-      </w:r>
-      <w:r>
-        <w:rPr>
-          <w:rStyle w:val="NormalTok"/>
-        </w:rPr>
-        <w:t xml:space="preserve"> </w:t>
-      </w:r>
-      <w:r>
-        <w:rPr>
-          <w:rStyle w:val="FunctionTok"/>
-        </w:rPr>
-        <w:t xml:space="preserve">lm</w:t>
-      </w:r>
-      <w:r>
-        <w:rPr>
-          <w:rStyle w:val="NormalTok"/>
-        </w:rPr>
-        <w:t xml:space="preserve">(bpsystol </w:t>
-      </w:r>
-      <w:r>
-        <w:rPr>
-          <w:rStyle w:val="SpecialCharTok"/>
-        </w:rPr>
-        <w:t xml:space="preserve">~</w:t>
-      </w:r>
-      <w:r>
-        <w:rPr>
-          <w:rStyle w:val="NormalTok"/>
-        </w:rPr>
-        <w:t xml:space="preserve"> age </w:t>
-      </w:r>
-      <w:r>
-        <w:rPr>
-          <w:rStyle w:val="SpecialCharTok"/>
-        </w:rPr>
-        <w:t xml:space="preserve">+</w:t>
-      </w:r>
-      <w:r>
-        <w:rPr>
-          <w:rStyle w:val="NormalTok"/>
-        </w:rPr>
-        <w:t xml:space="preserve"> </w:t>
-      </w:r>
-      <w:r>
-        <w:rPr>
-          <w:rStyle w:val="FunctionTok"/>
-        </w:rPr>
-        <w:t xml:space="preserve">I</w:t>
-      </w:r>
-      <w:r>
-        <w:rPr>
-          <w:rStyle w:val="NormalTok"/>
-        </w:rPr>
-        <w:t xml:space="preserve">(sex) </w:t>
-      </w:r>
-      <w:r>
-        <w:rPr>
-          <w:rStyle w:val="SpecialCharTok"/>
-        </w:rPr>
-        <w:t xml:space="preserve">+</w:t>
-      </w:r>
-      <w:r>
-        <w:rPr>
-          <w:rStyle w:val="NormalTok"/>
-        </w:rPr>
-        <w:t xml:space="preserve"> </w:t>
-      </w:r>
-      <w:r>
-        <w:rPr>
-          <w:rStyle w:val="FunctionTok"/>
-        </w:rPr>
-        <w:t xml:space="preserve">I</w:t>
-      </w:r>
-      <w:r>
-        <w:rPr>
-          <w:rStyle w:val="NormalTok"/>
-        </w:rPr>
-        <w:t xml:space="preserve">(black) </w:t>
-      </w:r>
-      <w:r>
-        <w:rPr>
-          <w:rStyle w:val="SpecialCharTok"/>
-        </w:rPr>
-        <w:t xml:space="preserve">+</w:t>
-      </w:r>
-      <w:r>
-        <w:rPr>
-          <w:rStyle w:val="NormalTok"/>
-        </w:rPr>
-        <w:t xml:space="preserve"> </w:t>
-      </w:r>
-      <w:r>
-        <w:rPr>
-          <w:rStyle w:val="FunctionTok"/>
-        </w:rPr>
-        <w:t xml:space="preserve">I</w:t>
-      </w:r>
-      <w:r>
-        <w:rPr>
-          <w:rStyle w:val="NormalTok"/>
-        </w:rPr>
-        <w:t xml:space="preserve">(region), </w:t>
-      </w:r>
-      <w:r>
-        <w:rPr>
-          <w:rStyle w:val="AttributeTok"/>
-        </w:rPr>
-        <w:t xml:space="preserve">data=</w:t>
-      </w:r>
-      <w:r>
-        <w:rPr>
-          <w:rStyle w:val="NormalTok"/>
-        </w:rPr>
-        <w:t xml:space="preserve">df)</w:t>
-      </w:r>
-      <w:r>
-        <w:br/>
-      </w:r>
-      <w:r>
-        <w:br/>
-      </w:r>
-      <w:r>
-        <w:rPr>
-          <w:rStyle w:val="FunctionTok"/>
-        </w:rPr>
-        <w:t xml:space="preserve">summ</w:t>
-      </w:r>
-      <w:r>
-        <w:rPr>
-          <w:rStyle w:val="NormalTok"/>
-        </w:rPr>
-        <w:t xml:space="preserve">(fit, </w:t>
-      </w:r>
-      <w:r>
-        <w:rPr>
-          <w:rStyle w:val="AttributeTok"/>
-        </w:rPr>
-        <w:t xml:space="preserve">digits=</w:t>
-      </w:r>
-      <w:r>
-        <w:rPr>
-          <w:rStyle w:val="DecValTok"/>
-        </w:rPr>
-        <w:t xml:space="preserve">4</w:t>
-      </w:r>
-      <w:r>
-        <w:rPr>
-          <w:rStyle w:val="NormalTok"/>
-        </w:rPr>
-        <w:t xml:space="preserve">)</w:t>
-      </w:r>
-    </w:p>
-    <w:bookmarkEnd w:id="25"/>
-    <w:p>
-      <w:pPr>
-        <w:pStyle w:val="DefinitionTerm"/>
-      </w:pPr>
-      <w:r>
-        <w:t xml:space="preserve">Ligne 8</w:t>
-      </w:r>
-    </w:p>
-    <w:p>
-      <w:pPr>
-        <w:pStyle w:val="Definition"/>
-      </w:pPr>
-      <w:r>
-        <w:t xml:space="preserve">digits=4 =&gt; Les résultats sont reportés avec 4 décimales</w:t>
-      </w:r>
-    </w:p>
-    <w:p>
-      <w:pPr>
-        <w:pStyle w:val="SourceCode"/>
-      </w:pPr>
-      <w:r>
-        <w:rPr>
-          <w:rStyle w:val="VerbatimChar"/>
-        </w:rPr>
-        <w:t xml:space="preserve">MODEL INFO:</w:t>
-      </w:r>
-      <w:r>
-        <w:br/>
-      </w:r>
-      <w:r>
-        <w:rPr>
-          <w:rStyle w:val="VerbatimChar"/>
-        </w:rPr>
-        <w:t xml:space="preserve">Observations: 10351</w:t>
-      </w:r>
-      <w:r>
-        <w:br/>
-      </w:r>
-      <w:r>
-        <w:rPr>
-          <w:rStyle w:val="VerbatimChar"/>
-        </w:rPr>
-        <w:t xml:space="preserve">Dependent Variable: bpsystol</w:t>
-      </w:r>
-      <w:r>
-        <w:br/>
-      </w:r>
-      <w:r>
-        <w:rPr>
-          <w:rStyle w:val="VerbatimChar"/>
-        </w:rPr>
-        <w:t xml:space="preserve">Type: OLS linear regression </w:t>
-      </w:r>
-      <w:r>
-        <w:br/>
-      </w:r>
-      <w:r>
-        <w:br/>
-      </w:r>
-      <w:r>
-        <w:rPr>
-          <w:rStyle w:val="VerbatimChar"/>
-        </w:rPr>
-        <w:t xml:space="preserve">MODEL FIT:</w:t>
-      </w:r>
-      <w:r>
-        <w:br/>
-      </w:r>
-      <w:r>
-        <w:rPr>
-          <w:rStyle w:val="VerbatimChar"/>
-        </w:rPr>
-        <w:t xml:space="preserve">F(6,10344) = 552.2494, p = 0.0000</w:t>
-      </w:r>
-      <w:r>
-        <w:br/>
-      </w:r>
-      <w:r>
-        <w:rPr>
-          <w:rStyle w:val="VerbatimChar"/>
-        </w:rPr>
-        <w:t xml:space="preserve">R² = 0.2426</w:t>
-      </w:r>
-      <w:r>
-        <w:br/>
-      </w:r>
-      <w:r>
-        <w:rPr>
-          <w:rStyle w:val="VerbatimChar"/>
-        </w:rPr>
-        <w:t xml:space="preserve">Adj. R² = 0.2422 </w:t>
-      </w:r>
-      <w:r>
-        <w:br/>
-      </w:r>
-      <w:r>
-        <w:br/>
-      </w:r>
-      <w:r>
-        <w:rPr>
-          <w:rStyle w:val="VerbatimChar"/>
-        </w:rPr>
-        <w:t xml:space="preserve">Standard errors: OLS</w:t>
-      </w:r>
-      <w:r>
-        <w:br/>
-      </w:r>
-      <w:r>
-        <w:rPr>
-          <w:rStyle w:val="VerbatimChar"/>
-        </w:rPr>
-        <w:t xml:space="preserve">---------------------------------------------------------------</w:t>
-      </w:r>
-      <w:r>
-        <w:br/>
-      </w:r>
-      <w:r>
-        <w:rPr>
-          <w:rStyle w:val="VerbatimChar"/>
-        </w:rPr>
-        <w:t xml:space="preserve">                              Est.     S.E.     t val.        p</w:t>
-      </w:r>
-      <w:r>
-        <w:br/>
-      </w:r>
-      <w:r>
-        <w:rPr>
-          <w:rStyle w:val="VerbatimChar"/>
-        </w:rPr>
-        <w:t xml:space="preserve">----------------------- ---------- -------- ---------- --------</w:t>
-      </w:r>
-      <w:r>
-        <w:br/>
-      </w:r>
-      <w:r>
-        <w:rPr>
-          <w:rStyle w:val="VerbatimChar"/>
-        </w:rPr>
-        <w:t xml:space="preserve">(Intercept)               102.2001   0.8979   113.8168   0.0000</w:t>
-      </w:r>
-      <w:r>
-        <w:br/>
-      </w:r>
-      <w:r>
-        <w:rPr>
-          <w:rStyle w:val="VerbatimChar"/>
-        </w:rPr>
-        <w:t xml:space="preserve">age                         0.6563   0.0116    56.5104   0.0000</w:t>
-      </w:r>
-      <w:r>
-        <w:br/>
-      </w:r>
-      <w:r>
-        <w:rPr>
-          <w:rStyle w:val="VerbatimChar"/>
-        </w:rPr>
-        <w:t xml:space="preserve">I(sex)Male                  4.0350   0.3999    10.0911   0.0000</w:t>
-      </w:r>
-      <w:r>
-        <w:br/>
-      </w:r>
-      <w:r>
-        <w:rPr>
-          <w:rStyle w:val="VerbatimChar"/>
-        </w:rPr>
-        <w:t xml:space="preserve">I(black)Not Black          -4.6494   0.6640    -7.0019   0.0000</w:t>
-      </w:r>
-      <w:r>
-        <w:br/>
-      </w:r>
-      <w:r>
-        <w:rPr>
-          <w:rStyle w:val="VerbatimChar"/>
-        </w:rPr>
-        <w:t xml:space="preserve">I(region)NE                 0.2570   0.5892     0.4362   0.6627</w:t>
-      </w:r>
-      <w:r>
-        <w:br/>
-      </w:r>
-      <w:r>
-        <w:rPr>
-          <w:rStyle w:val="VerbatimChar"/>
-        </w:rPr>
-        <w:t xml:space="preserve">I(region)S                 -0.7920   0.5450    -1.4532   0.1462</w:t>
-      </w:r>
-      <w:r>
-        <w:br/>
-      </w:r>
-      <w:r>
-        <w:rPr>
-          <w:rStyle w:val="VerbatimChar"/>
-        </w:rPr>
-        <w:t xml:space="preserve">I(region)W                 -0.5221   0.5543    -0.9420   0.3462</w:t>
-      </w:r>
-      <w:r>
-        <w:br/>
-      </w:r>
-      <w:r>
-        <w:rPr>
-          <w:rStyle w:val="VerbatimChar"/>
-        </w:rPr>
-        <w:t xml:space="preserve">---------------------------------------------------------------</w:t>
-      </w:r>
-    </w:p>
-    <w:bookmarkEnd w:id="26"/>
-    <w:bookmarkStart w:id="29" w:name="avec-la-fonction-glm-lien-logit"/>
-    <w:p>
-      <w:pPr>
-        <w:pStyle w:val="Heading2"/>
-      </w:pPr>
-      <w:r>
-        <w:t xml:space="preserve">Avec la fonction</w:t>
-      </w:r>
-      <w:r>
-        <w:t xml:space="preserve"> </w:t>
-      </w:r>
-      <w:r>
-        <w:rPr>
-          <w:rStyle w:val="VerbatimChar"/>
-        </w:rPr>
-        <w:t xml:space="preserve">glm()</w:t>
-      </w:r>
-      <w:r>
-        <w:t xml:space="preserve"> </w:t>
-      </w:r>
-      <w:r>
-        <w:t xml:space="preserve">[lien logit]</w:t>
       </w:r>
     </w:p>
     <w:p>
@@ -1599,13 +1154,94 @@
         </w:r>
       </w:hyperlink>
     </w:p>
-    <w:bookmarkStart w:id="28" w:name="annotated-cell-5"/>
+    <w:bookmarkStart w:id="28" w:name="annotated-cell-4"/>
     <w:p>
       <w:pPr>
         <w:pStyle w:val="SourceCode"/>
       </w:pPr>
       <w:r>
         <w:rPr>
+          <w:rStyle w:val="FunctionTok"/>
+        </w:rPr>
+        <w:t xml:space="preserve">library</w:t>
+      </w:r>
+      <w:r>
+        <w:rPr>
+          <w:rStyle w:val="NormalTok"/>
+        </w:rPr>
+        <w:t xml:space="preserve">(jtools)</w:t>
+      </w:r>
+      <w:r>
+        <w:br/>
+      </w:r>
+      <w:r>
+        <w:rPr>
+          <w:rStyle w:val="FunctionTok"/>
+        </w:rPr>
+        <w:t xml:space="preserve">library</w:t>
+      </w:r>
+      <w:r>
+        <w:rPr>
+          <w:rStyle w:val="NormalTok"/>
+        </w:rPr>
+        <w:t xml:space="preserve">(readr)</w:t>
+      </w:r>
+      <w:r>
+        <w:br/>
+      </w:r>
+      <w:r>
+        <w:br/>
+      </w:r>
+      <w:r>
+        <w:rPr>
+          <w:rStyle w:val="NormalTok"/>
+        </w:rPr>
+        <w:t xml:space="preserve">df </w:t>
+      </w:r>
+      <w:r>
+        <w:rPr>
+          <w:rStyle w:val="OtherTok"/>
+        </w:rPr>
+        <w:t xml:space="preserve">=</w:t>
+      </w:r>
+      <w:r>
+        <w:rPr>
+          <w:rStyle w:val="NormalTok"/>
+        </w:rPr>
+        <w:t xml:space="preserve">  </w:t>
+      </w:r>
+      <w:r>
+        <w:rPr>
+          <w:rStyle w:val="FunctionTok"/>
+        </w:rPr>
+        <w:t xml:space="preserve">read.csv</w:t>
+      </w:r>
+      <w:r>
+        <w:rPr>
+          <w:rStyle w:val="NormalTok"/>
+        </w:rPr>
+        <w:t xml:space="preserve">(</w:t>
+      </w:r>
+      <w:r>
+        <w:rPr>
+          <w:rStyle w:val="StringTok"/>
+        </w:rPr>
+        <w:t xml:space="preserve">"https://raw.githubusercontent.com/mthevenin/intro_logit/main/hypertension2.csv"</w:t>
+      </w:r>
+      <w:r>
+        <w:rPr>
+          <w:rStyle w:val="NormalTok"/>
+        </w:rPr>
+        <w:t xml:space="preserve">)</w:t>
+      </w:r>
+      <w:r>
+        <w:br/>
+      </w:r>
+      <w:r>
+        <w:br/>
+      </w:r>
+      <w:r>
+        <w:rPr>
           <w:rStyle w:val="NormalTok"/>
         </w:rPr>
         <w:t xml:space="preserve">fit </w:t>
@@ -1626,13 +1262,13 @@
         <w:rPr>
           <w:rStyle w:val="FunctionTok"/>
         </w:rPr>
-        <w:t xml:space="preserve">glm</w:t>
-      </w:r>
-      <w:r>
-        <w:rPr>
-          <w:rStyle w:val="NormalTok"/>
-        </w:rPr>
-        <w:t xml:space="preserve">(highbp </w:t>
+        <w:t xml:space="preserve">lm</w:t>
+      </w:r>
+      <w:r>
+        <w:rPr>
+          <w:rStyle w:val="NormalTok"/>
+        </w:rPr>
+        <w:t xml:space="preserve">(bpsystol </w:t>
       </w:r>
       <w:r>
         <w:rPr>
@@ -1722,48 +1358,36 @@
         <w:rPr>
           <w:rStyle w:val="AttributeTok"/>
         </w:rPr>
-        <w:t xml:space="preserve">family=</w:t>
-      </w:r>
-      <w:r>
-        <w:rPr>
-          <w:rStyle w:val="NormalTok"/>
-        </w:rPr>
-        <w:t xml:space="preserve">binomial, </w:t>
+        <w:t xml:space="preserve">data=</w:t>
+      </w:r>
+      <w:r>
+        <w:rPr>
+          <w:rStyle w:val="NormalTok"/>
+        </w:rPr>
+        <w:t xml:space="preserve">df)</w:t>
+      </w:r>
+      <w:r>
+        <w:br/>
+      </w:r>
+      <w:r>
+        <w:br/>
+      </w:r>
+      <w:r>
+        <w:rPr>
+          <w:rStyle w:val="FunctionTok"/>
+        </w:rPr>
+        <w:t xml:space="preserve">summ</w:t>
+      </w:r>
+      <w:r>
+        <w:rPr>
+          <w:rStyle w:val="NormalTok"/>
+        </w:rPr>
+        <w:t xml:space="preserve">(fit, </w:t>
       </w:r>
       <w:r>
         <w:rPr>
           <w:rStyle w:val="AttributeTok"/>
         </w:rPr>
-        <w:t xml:space="preserve">data=</w:t>
-      </w:r>
-      <w:r>
-        <w:rPr>
-          <w:rStyle w:val="NormalTok"/>
-        </w:rPr>
-        <w:t xml:space="preserve">df)   </w:t>
-      </w:r>
-      <w:r>
-        <w:br/>
-      </w:r>
-      <w:r>
-        <w:br/>
-      </w:r>
-      <w:r>
-        <w:rPr>
-          <w:rStyle w:val="FunctionTok"/>
-        </w:rPr>
-        <w:t xml:space="preserve">summ</w:t>
-      </w:r>
-      <w:r>
-        <w:rPr>
-          <w:rStyle w:val="NormalTok"/>
-        </w:rPr>
-        <w:t xml:space="preserve">(fit, </w:t>
-      </w:r>
-      <w:r>
-        <w:rPr>
-          <w:rStyle w:val="AttributeTok"/>
-        </w:rPr>
         <w:t xml:space="preserve">digits=</w:t>
       </w:r>
       <w:r>
@@ -1771,42 +1395,6 @@
           <w:rStyle w:val="DecValTok"/>
         </w:rPr>
         <w:t xml:space="preserve">4</w:t>
-      </w:r>
-      <w:r>
-        <w:rPr>
-          <w:rStyle w:val="NormalTok"/>
-        </w:rPr>
-        <w:t xml:space="preserve">, </w:t>
-      </w:r>
-      <w:r>
-        <w:rPr>
-          <w:rStyle w:val="AttributeTok"/>
-        </w:rPr>
-        <w:t xml:space="preserve">confint=</w:t>
-      </w:r>
-      <w:r>
-        <w:rPr>
-          <w:rStyle w:val="ConstantTok"/>
-        </w:rPr>
-        <w:t xml:space="preserve">TRUE</w:t>
-      </w:r>
-      <w:r>
-        <w:rPr>
-          <w:rStyle w:val="NormalTok"/>
-        </w:rPr>
-        <w:t xml:space="preserve">, </w:t>
-      </w:r>
-      <w:r>
-        <w:rPr>
-          <w:rStyle w:val="AttributeTok"/>
-        </w:rPr>
-        <w:t xml:space="preserve">exp=</w:t>
-      </w:r>
-      <w:r>
-        <w:rPr>
-          <w:rStyle w:val="ConstantTok"/>
-        </w:rPr>
-        <w:t xml:space="preserve">TRUE</w:t>
       </w:r>
       <w:r>
         <w:rPr>
@@ -1821,7 +1409,7 @@
         <w:pStyle w:val="DefinitionTerm"/>
       </w:pPr>
       <w:r>
-        <w:t xml:space="preserve">Ligne 3</w:t>
+        <w:t xml:space="preserve">Ligne 8</w:t>
       </w:r>
     </w:p>
     <w:p>
@@ -1829,25 +1417,7 @@
         <w:pStyle w:val="Definition"/>
       </w:pPr>
       <w:r>
-        <w:t xml:space="preserve">On ajoute des intervalles de confiance (</w:t>
-      </w:r>
-      <w:r>
-        <w:rPr>
-          <w:rStyle w:val="VerbatimChar"/>
-        </w:rPr>
-        <w:t xml:space="preserve">confint=TRUE</w:t>
-      </w:r>
-      <w:r>
-        <w:t xml:space="preserve">) et le report des estimateurs sous forme d’Odds Ratio (</w:t>
-      </w:r>
-      <w:r>
-        <w:rPr>
-          <w:rStyle w:val="VerbatimChar"/>
-        </w:rPr>
-        <w:t xml:space="preserve">exp=TRUE</w:t>
-      </w:r>
-      <w:r>
-        <w:t xml:space="preserve">)</w:t>
+        <w:t xml:space="preserve">digits=4 =&gt; Les résultats sont reportés avec 4 décimales</w:t>
       </w:r>
     </w:p>
     <w:p>
@@ -1876,34 +1446,16 @@
         <w:rPr>
           <w:rStyle w:val="VerbatimChar"/>
         </w:rPr>
-        <w:t xml:space="preserve">Dependent Variable: highbp</w:t>
-      </w:r>
-      <w:r>
-        <w:br/>
-      </w:r>
-      <w:r>
-        <w:rPr>
-          <w:rStyle w:val="VerbatimChar"/>
-        </w:rPr>
-        <w:t xml:space="preserve">Type: Generalized linear model</w:t>
-      </w:r>
-      <w:r>
-        <w:br/>
-      </w:r>
-      <w:r>
-        <w:rPr>
-          <w:rStyle w:val="VerbatimChar"/>
-        </w:rPr>
-        <w:t xml:space="preserve">  Family: binomial </w:t>
-      </w:r>
-      <w:r>
-        <w:br/>
-      </w:r>
-      <w:r>
-        <w:rPr>
-          <w:rStyle w:val="VerbatimChar"/>
-        </w:rPr>
-        <w:t xml:space="preserve">  Link function: logit </w:t>
+        <w:t xml:space="preserve">Dependent Variable: bpsystol</w:t>
+      </w:r>
+      <w:r>
+        <w:br/>
+      </w:r>
+      <w:r>
+        <w:rPr>
+          <w:rStyle w:val="VerbatimChar"/>
+        </w:rPr>
+        <w:t xml:space="preserve">Type: OLS linear regression </w:t>
       </w:r>
       <w:r>
         <w:br/>
@@ -1924,149 +1476,140 @@
         <w:rPr>
           <w:rStyle w:val="VerbatimChar"/>
         </w:rPr>
-        <w:t xml:space="preserve">χ²(6) = 1623.1601, p = 0.0000</w:t>
-      </w:r>
-      <w:r>
-        <w:br/>
-      </w:r>
-      <w:r>
-        <w:rPr>
-          <w:rStyle w:val="VerbatimChar"/>
-        </w:rPr>
-        <w:t xml:space="preserve">Pseudo-R² (Cragg-Uhler) = 0.1951</w:t>
-      </w:r>
-      <w:r>
-        <w:br/>
-      </w:r>
-      <w:r>
-        <w:rPr>
-          <w:rStyle w:val="VerbatimChar"/>
-        </w:rPr>
-        <w:t xml:space="preserve">Pseudo-R² (McFadden) = 0.1151</w:t>
-      </w:r>
-      <w:r>
-        <w:br/>
-      </w:r>
-      <w:r>
-        <w:rPr>
-          <w:rStyle w:val="VerbatimChar"/>
-        </w:rPr>
-        <w:t xml:space="preserve">AIC = 12492.3709, BIC = 12543.0848 </w:t>
-      </w:r>
-      <w:r>
-        <w:br/>
-      </w:r>
-      <w:r>
-        <w:br/>
-      </w:r>
-      <w:r>
-        <w:rPr>
-          <w:rStyle w:val="VerbatimChar"/>
-        </w:rPr>
-        <w:t xml:space="preserve">Standard errors: MLE</w:t>
-      </w:r>
-      <w:r>
-        <w:br/>
-      </w:r>
-      <w:r>
-        <w:rPr>
-          <w:rStyle w:val="VerbatimChar"/>
-        </w:rPr>
-        <w:t xml:space="preserve">-------------------------------------------------------------------------</w:t>
-      </w:r>
-      <w:r>
-        <w:br/>
-      </w:r>
-      <w:r>
-        <w:rPr>
-          <w:rStyle w:val="VerbatimChar"/>
-        </w:rPr>
-        <w:t xml:space="preserve">                          exp(Est.)     2.5%    97.5%     z val.        p</w:t>
-      </w:r>
-      <w:r>
-        <w:br/>
-      </w:r>
-      <w:r>
-        <w:rPr>
-          <w:rStyle w:val="VerbatimChar"/>
-        </w:rPr>
-        <w:t xml:space="preserve">----------------------- ----------- -------- -------- ---------- --------</w:t>
-      </w:r>
-      <w:r>
-        <w:br/>
-      </w:r>
-      <w:r>
-        <w:rPr>
-          <w:rStyle w:val="VerbatimChar"/>
-        </w:rPr>
-        <w:t xml:space="preserve">(Intercept)                  0.0853   0.0701   0.1038   -24.5720   0.0000</w:t>
-      </w:r>
-      <w:r>
-        <w:br/>
-      </w:r>
-      <w:r>
-        <w:rPr>
-          <w:rStyle w:val="VerbatimChar"/>
-        </w:rPr>
-        <w:t xml:space="preserve">age                          1.0496   1.0469   1.0524    36.1832   0.0000</w:t>
-      </w:r>
-      <w:r>
-        <w:br/>
-      </w:r>
-      <w:r>
-        <w:rPr>
-          <w:rStyle w:val="VerbatimChar"/>
-        </w:rPr>
-        <w:t xml:space="preserve">I(sex)Male                   1.5483   1.4223   1.6856    10.0890   0.0000</w:t>
-      </w:r>
-      <w:r>
-        <w:br/>
-      </w:r>
-      <w:r>
-        <w:rPr>
-          <w:rStyle w:val="VerbatimChar"/>
-        </w:rPr>
-        <w:t xml:space="preserve">I(black)Not Black            0.5860   0.5092   0.6742    -7.4663   0.0000</w:t>
-      </w:r>
-      <w:r>
-        <w:br/>
-      </w:r>
-      <w:r>
-        <w:rPr>
-          <w:rStyle w:val="VerbatimChar"/>
-        </w:rPr>
-        <w:t xml:space="preserve">I(region)NE                  1.1655   1.0287   1.3203     2.4051   0.0162</w:t>
-      </w:r>
-      <w:r>
-        <w:br/>
-      </w:r>
-      <w:r>
-        <w:rPr>
-          <w:rStyle w:val="VerbatimChar"/>
-        </w:rPr>
-        <w:t xml:space="preserve">I(region)S                   1.0024   0.8930   1.1253     0.0414   0.9669</w:t>
-      </w:r>
-      <w:r>
-        <w:br/>
-      </w:r>
-      <w:r>
-        <w:rPr>
-          <w:rStyle w:val="VerbatimChar"/>
-        </w:rPr>
-        <w:t xml:space="preserve">I(region)W                   1.0966   0.9746   1.2338     1.5322   0.1255</w:t>
-      </w:r>
-      <w:r>
-        <w:br/>
-      </w:r>
-      <w:r>
-        <w:rPr>
-          <w:rStyle w:val="VerbatimChar"/>
-        </w:rPr>
-        <w:t xml:space="preserve">-------------------------------------------------------------------------</w:t>
+        <w:t xml:space="preserve">F(6,10344) = 552.2494, p = 0.0000</w:t>
+      </w:r>
+      <w:r>
+        <w:br/>
+      </w:r>
+      <w:r>
+        <w:rPr>
+          <w:rStyle w:val="VerbatimChar"/>
+        </w:rPr>
+        <w:t xml:space="preserve">R² = 0.2426</w:t>
+      </w:r>
+      <w:r>
+        <w:br/>
+      </w:r>
+      <w:r>
+        <w:rPr>
+          <w:rStyle w:val="VerbatimChar"/>
+        </w:rPr>
+        <w:t xml:space="preserve">Adj. R² = 0.2422 </w:t>
+      </w:r>
+      <w:r>
+        <w:br/>
+      </w:r>
+      <w:r>
+        <w:br/>
+      </w:r>
+      <w:r>
+        <w:rPr>
+          <w:rStyle w:val="VerbatimChar"/>
+        </w:rPr>
+        <w:t xml:space="preserve">Standard errors: OLS</w:t>
+      </w:r>
+      <w:r>
+        <w:br/>
+      </w:r>
+      <w:r>
+        <w:rPr>
+          <w:rStyle w:val="VerbatimChar"/>
+        </w:rPr>
+        <w:t xml:space="preserve">---------------------------------------------------------------</w:t>
+      </w:r>
+      <w:r>
+        <w:br/>
+      </w:r>
+      <w:r>
+        <w:rPr>
+          <w:rStyle w:val="VerbatimChar"/>
+        </w:rPr>
+        <w:t xml:space="preserve">                              Est.     S.E.     t val.        p</w:t>
+      </w:r>
+      <w:r>
+        <w:br/>
+      </w:r>
+      <w:r>
+        <w:rPr>
+          <w:rStyle w:val="VerbatimChar"/>
+        </w:rPr>
+        <w:t xml:space="preserve">----------------------- ---------- -------- ---------- --------</w:t>
+      </w:r>
+      <w:r>
+        <w:br/>
+      </w:r>
+      <w:r>
+        <w:rPr>
+          <w:rStyle w:val="VerbatimChar"/>
+        </w:rPr>
+        <w:t xml:space="preserve">(Intercept)               102.2001   0.8979   113.8168   0.0000</w:t>
+      </w:r>
+      <w:r>
+        <w:br/>
+      </w:r>
+      <w:r>
+        <w:rPr>
+          <w:rStyle w:val="VerbatimChar"/>
+        </w:rPr>
+        <w:t xml:space="preserve">age                         0.6563   0.0116    56.5104   0.0000</w:t>
+      </w:r>
+      <w:r>
+        <w:br/>
+      </w:r>
+      <w:r>
+        <w:rPr>
+          <w:rStyle w:val="VerbatimChar"/>
+        </w:rPr>
+        <w:t xml:space="preserve">I(sex)Male                  4.0350   0.3999    10.0911   0.0000</w:t>
+      </w:r>
+      <w:r>
+        <w:br/>
+      </w:r>
+      <w:r>
+        <w:rPr>
+          <w:rStyle w:val="VerbatimChar"/>
+        </w:rPr>
+        <w:t xml:space="preserve">I(black)Not Black          -4.6494   0.6640    -7.0019   0.0000</w:t>
+      </w:r>
+      <w:r>
+        <w:br/>
+      </w:r>
+      <w:r>
+        <w:rPr>
+          <w:rStyle w:val="VerbatimChar"/>
+        </w:rPr>
+        <w:t xml:space="preserve">I(region)NE                 0.2570   0.5892     0.4362   0.6627</w:t>
+      </w:r>
+      <w:r>
+        <w:br/>
+      </w:r>
+      <w:r>
+        <w:rPr>
+          <w:rStyle w:val="VerbatimChar"/>
+        </w:rPr>
+        <w:t xml:space="preserve">I(region)S                 -0.7920   0.5450    -1.4532   0.1462</w:t>
+      </w:r>
+      <w:r>
+        <w:br/>
+      </w:r>
+      <w:r>
+        <w:rPr>
+          <w:rStyle w:val="VerbatimChar"/>
+        </w:rPr>
+        <w:t xml:space="preserve">I(region)W                 -0.5221   0.5543    -0.9420   0.3462</w:t>
+      </w:r>
+      <w:r>
+        <w:br/>
+      </w:r>
+      <w:r>
+        <w:rPr>
+          <w:rStyle w:val="VerbatimChar"/>
+        </w:rPr>
+        <w:t xml:space="preserve">---------------------------------------------------------------</w:t>
       </w:r>
     </w:p>
     <w:bookmarkEnd w:id="29"/>
-    <w:bookmarkStart w:id="31" w:name="avec-la-fonction-svyglm-lien-logit"/>
+    <w:bookmarkStart w:id="32" w:name="avec-la-fonction-glm-lien-logit"/>
     <w:p>
       <w:pPr>
         <w:pStyle w:val="Heading2"/>
@@ -2081,7 +1624,7 @@
         <w:rPr>
           <w:rStyle w:val="VerbatimChar"/>
         </w:rPr>
-        <w:t xml:space="preserve">svyglm()</w:t>
+        <w:t xml:space="preserve">glm()</w:t>
       </w:r>
       <w:r>
         <w:t xml:space="preserve"> </w:t>
@@ -2103,39 +1646,58 @@
         </w:r>
       </w:hyperlink>
     </w:p>
+    <w:bookmarkStart w:id="31" w:name="annotated-cell-5"/>
     <w:p>
       <w:pPr>
         <w:pStyle w:val="SourceCode"/>
       </w:pPr>
       <w:r>
         <w:rPr>
+          <w:rStyle w:val="NormalTok"/>
+        </w:rPr>
+        <w:t xml:space="preserve">fit </w:t>
+      </w:r>
+      <w:r>
+        <w:rPr>
+          <w:rStyle w:val="OtherTok"/>
+        </w:rPr>
+        <w:t xml:space="preserve">=</w:t>
+      </w:r>
+      <w:r>
+        <w:rPr>
+          <w:rStyle w:val="NormalTok"/>
+        </w:rPr>
+        <w:t xml:space="preserve"> </w:t>
+      </w:r>
+      <w:r>
+        <w:rPr>
           <w:rStyle w:val="FunctionTok"/>
         </w:rPr>
-        <w:t xml:space="preserve">library</w:t>
-      </w:r>
-      <w:r>
-        <w:rPr>
-          <w:rStyle w:val="NormalTok"/>
-        </w:rPr>
-        <w:t xml:space="preserve">(survey)</w:t>
-      </w:r>
-      <w:r>
-        <w:br/>
-      </w:r>
-      <w:r>
-        <w:br/>
-      </w:r>
-      <w:r>
-        <w:rPr>
-          <w:rStyle w:val="NormalTok"/>
-        </w:rPr>
-        <w:t xml:space="preserve">w </w:t>
-      </w:r>
-      <w:r>
-        <w:rPr>
-          <w:rStyle w:val="OtherTok"/>
-        </w:rPr>
-        <w:t xml:space="preserve">=</w:t>
+        <w:t xml:space="preserve">glm</w:t>
+      </w:r>
+      <w:r>
+        <w:rPr>
+          <w:rStyle w:val="NormalTok"/>
+        </w:rPr>
+        <w:t xml:space="preserve">(highbp </w:t>
+      </w:r>
+      <w:r>
+        <w:rPr>
+          <w:rStyle w:val="SpecialCharTok"/>
+        </w:rPr>
+        <w:t xml:space="preserve">~</w:t>
+      </w:r>
+      <w:r>
+        <w:rPr>
+          <w:rStyle w:val="NormalTok"/>
+        </w:rPr>
+        <w:t xml:space="preserve"> age </w:t>
+      </w:r>
+      <w:r>
+        <w:rPr>
+          <w:rStyle w:val="SpecialCharTok"/>
+        </w:rPr>
+        <w:t xml:space="preserve">+</w:t>
       </w:r>
       <w:r>
         <w:rPr>
@@ -2147,31 +1709,115 @@
         <w:rPr>
           <w:rStyle w:val="FunctionTok"/>
         </w:rPr>
-        <w:t xml:space="preserve">svydesign</w:t>
-      </w:r>
-      <w:r>
-        <w:rPr>
-          <w:rStyle w:val="NormalTok"/>
-        </w:rPr>
-        <w:t xml:space="preserve">(</w:t>
+        <w:t xml:space="preserve">I</w:t>
+      </w:r>
+      <w:r>
+        <w:rPr>
+          <w:rStyle w:val="NormalTok"/>
+        </w:rPr>
+        <w:t xml:space="preserve">(sex) </w:t>
+      </w:r>
+      <w:r>
+        <w:rPr>
+          <w:rStyle w:val="SpecialCharTok"/>
+        </w:rPr>
+        <w:t xml:space="preserve">+</w:t>
+      </w:r>
+      <w:r>
+        <w:rPr>
+          <w:rStyle w:val="NormalTok"/>
+        </w:rPr>
+        <w:t xml:space="preserve"> </w:t>
+      </w:r>
+      <w:r>
+        <w:rPr>
+          <w:rStyle w:val="FunctionTok"/>
+        </w:rPr>
+        <w:t xml:space="preserve">I</w:t>
+      </w:r>
+      <w:r>
+        <w:rPr>
+          <w:rStyle w:val="NormalTok"/>
+        </w:rPr>
+        <w:t xml:space="preserve">(black) </w:t>
+      </w:r>
+      <w:r>
+        <w:rPr>
+          <w:rStyle w:val="SpecialCharTok"/>
+        </w:rPr>
+        <w:t xml:space="preserve">+</w:t>
+      </w:r>
+      <w:r>
+        <w:rPr>
+          <w:rStyle w:val="NormalTok"/>
+        </w:rPr>
+        <w:t xml:space="preserve"> </w:t>
+      </w:r>
+      <w:r>
+        <w:rPr>
+          <w:rStyle w:val="FunctionTok"/>
+        </w:rPr>
+        <w:t xml:space="preserve">I</w:t>
+      </w:r>
+      <w:r>
+        <w:rPr>
+          <w:rStyle w:val="NormalTok"/>
+        </w:rPr>
+        <w:t xml:space="preserve">(region), </w:t>
       </w:r>
       <w:r>
         <w:rPr>
           <w:rStyle w:val="AttributeTok"/>
         </w:rPr>
-        <w:t xml:space="preserve">id=</w:t>
-      </w:r>
-      <w:r>
-        <w:rPr>
-          <w:rStyle w:val="SpecialCharTok"/>
-        </w:rPr>
-        <w:t xml:space="preserve">~</w:t>
+        <w:t xml:space="preserve">family=</w:t>
+      </w:r>
+      <w:r>
+        <w:rPr>
+          <w:rStyle w:val="NormalTok"/>
+        </w:rPr>
+        <w:t xml:space="preserve">binomial, </w:t>
+      </w:r>
+      <w:r>
+        <w:rPr>
+          <w:rStyle w:val="AttributeTok"/>
+        </w:rPr>
+        <w:t xml:space="preserve">data=</w:t>
+      </w:r>
+      <w:r>
+        <w:rPr>
+          <w:rStyle w:val="NormalTok"/>
+        </w:rPr>
+        <w:t xml:space="preserve">df)   </w:t>
+      </w:r>
+      <w:r>
+        <w:br/>
+      </w:r>
+      <w:r>
+        <w:br/>
+      </w:r>
+      <w:r>
+        <w:rPr>
+          <w:rStyle w:val="FunctionTok"/>
+        </w:rPr>
+        <w:t xml:space="preserve">summ</w:t>
+      </w:r>
+      <w:r>
+        <w:rPr>
+          <w:rStyle w:val="NormalTok"/>
+        </w:rPr>
+        <w:t xml:space="preserve">(fit, </w:t>
+      </w:r>
+      <w:r>
+        <w:rPr>
+          <w:rStyle w:val="AttributeTok"/>
+        </w:rPr>
+        <w:t xml:space="preserve">digits=</w:t>
       </w:r>
       <w:r>
         <w:rPr>
           <w:rStyle w:val="DecValTok"/>
         </w:rPr>
-        <w:t xml:space="preserve">1</w:t>
+        <w:t xml:space="preserve">4</w:t>
       </w:r>
       <w:r>
         <w:rPr>
@@ -2183,214 +1829,25 @@
         <w:rPr>
           <w:rStyle w:val="AttributeTok"/>
         </w:rPr>
-        <w:t xml:space="preserve">weights=</w:t>
-      </w:r>
-      <w:r>
-        <w:rPr>
-          <w:rStyle w:val="SpecialCharTok"/>
-        </w:rPr>
-        <w:t xml:space="preserve">~</w:t>
-      </w:r>
-      <w:r>
-        <w:rPr>
-          <w:rStyle w:val="NormalTok"/>
-        </w:rPr>
-        <w:t xml:space="preserve">w, </w:t>
+        <w:t xml:space="preserve">confint=</w:t>
+      </w:r>
+      <w:r>
+        <w:rPr>
+          <w:rStyle w:val="ConstantTok"/>
+        </w:rPr>
+        <w:t xml:space="preserve">TRUE</w:t>
+      </w:r>
+      <w:r>
+        <w:rPr>
+          <w:rStyle w:val="NormalTok"/>
+        </w:rPr>
+        <w:t xml:space="preserve">, </w:t>
       </w:r>
       <w:r>
         <w:rPr>
           <w:rStyle w:val="AttributeTok"/>
         </w:rPr>
-        <w:t xml:space="preserve">data=</w:t>
-      </w:r>
-      <w:r>
-        <w:rPr>
-          <w:rStyle w:val="NormalTok"/>
-        </w:rPr>
-        <w:t xml:space="preserve">df)</w:t>
-      </w:r>
-      <w:r>
-        <w:br/>
-      </w:r>
-      <w:r>
-        <w:br/>
-      </w:r>
-      <w:r>
-        <w:rPr>
-          <w:rStyle w:val="NormalTok"/>
-        </w:rPr>
-        <w:t xml:space="preserve">fit </w:t>
-      </w:r>
-      <w:r>
-        <w:rPr>
-          <w:rStyle w:val="OtherTok"/>
-        </w:rPr>
-        <w:t xml:space="preserve">=</w:t>
-      </w:r>
-      <w:r>
-        <w:rPr>
-          <w:rStyle w:val="NormalTok"/>
-        </w:rPr>
-        <w:t xml:space="preserve"> </w:t>
-      </w:r>
-      <w:r>
-        <w:rPr>
-          <w:rStyle w:val="FunctionTok"/>
-        </w:rPr>
-        <w:t xml:space="preserve">svyglm</w:t>
-      </w:r>
-      <w:r>
-        <w:rPr>
-          <w:rStyle w:val="NormalTok"/>
-        </w:rPr>
-        <w:t xml:space="preserve">(highbp </w:t>
-      </w:r>
-      <w:r>
-        <w:rPr>
-          <w:rStyle w:val="SpecialCharTok"/>
-        </w:rPr>
-        <w:t xml:space="preserve">~</w:t>
-      </w:r>
-      <w:r>
-        <w:rPr>
-          <w:rStyle w:val="NormalTok"/>
-        </w:rPr>
-        <w:t xml:space="preserve"> age </w:t>
-      </w:r>
-      <w:r>
-        <w:rPr>
-          <w:rStyle w:val="SpecialCharTok"/>
-        </w:rPr>
-        <w:t xml:space="preserve">+</w:t>
-      </w:r>
-      <w:r>
-        <w:rPr>
-          <w:rStyle w:val="NormalTok"/>
-        </w:rPr>
-        <w:t xml:space="preserve"> </w:t>
-      </w:r>
-      <w:r>
-        <w:rPr>
-          <w:rStyle w:val="FunctionTok"/>
-        </w:rPr>
-        <w:t xml:space="preserve">I</w:t>
-      </w:r>
-      <w:r>
-        <w:rPr>
-          <w:rStyle w:val="NormalTok"/>
-        </w:rPr>
-        <w:t xml:space="preserve">(sex) </w:t>
-      </w:r>
-      <w:r>
-        <w:rPr>
-          <w:rStyle w:val="SpecialCharTok"/>
-        </w:rPr>
-        <w:t xml:space="preserve">+</w:t>
-      </w:r>
-      <w:r>
-        <w:rPr>
-          <w:rStyle w:val="NormalTok"/>
-        </w:rPr>
-        <w:t xml:space="preserve"> </w:t>
-      </w:r>
-      <w:r>
-        <w:rPr>
-          <w:rStyle w:val="FunctionTok"/>
-        </w:rPr>
-        <w:t xml:space="preserve">I</w:t>
-      </w:r>
-      <w:r>
-        <w:rPr>
-          <w:rStyle w:val="NormalTok"/>
-        </w:rPr>
-        <w:t xml:space="preserve">(black) </w:t>
-      </w:r>
-      <w:r>
-        <w:rPr>
-          <w:rStyle w:val="SpecialCharTok"/>
-        </w:rPr>
-        <w:t xml:space="preserve">+</w:t>
-      </w:r>
-      <w:r>
-        <w:rPr>
-          <w:rStyle w:val="NormalTok"/>
-        </w:rPr>
-        <w:t xml:space="preserve"> </w:t>
-      </w:r>
-      <w:r>
-        <w:rPr>
-          <w:rStyle w:val="FunctionTok"/>
-        </w:rPr>
-        <w:t xml:space="preserve">I</w:t>
-      </w:r>
-      <w:r>
-        <w:rPr>
-          <w:rStyle w:val="NormalTok"/>
-        </w:rPr>
-        <w:t xml:space="preserve">(region), </w:t>
-      </w:r>
-      <w:r>
-        <w:rPr>
-          <w:rStyle w:val="AttributeTok"/>
-        </w:rPr>
-        <w:t xml:space="preserve">family=</w:t>
-      </w:r>
-      <w:r>
-        <w:rPr>
-          <w:rStyle w:val="NormalTok"/>
-        </w:rPr>
-        <w:t xml:space="preserve">binomial, </w:t>
-      </w:r>
-      <w:r>
-        <w:rPr>
-          <w:rStyle w:val="AttributeTok"/>
-        </w:rPr>
-        <w:t xml:space="preserve">design=</w:t>
-      </w:r>
-      <w:r>
-        <w:rPr>
-          <w:rStyle w:val="NormalTok"/>
-        </w:rPr>
-        <w:t xml:space="preserve">w)</w:t>
-      </w:r>
-      <w:r>
-        <w:br/>
-      </w:r>
-      <w:r>
-        <w:rPr>
-          <w:rStyle w:val="FunctionTok"/>
-        </w:rPr>
-        <w:t xml:space="preserve">summ</w:t>
-      </w:r>
-      <w:r>
-        <w:rPr>
-          <w:rStyle w:val="NormalTok"/>
-        </w:rPr>
-        <w:t xml:space="preserve">(fit, </w:t>
-      </w:r>
-      <w:r>
-        <w:rPr>
-          <w:rStyle w:val="AttributeTok"/>
-        </w:rPr>
-        <w:t xml:space="preserve">digits=</w:t>
-      </w:r>
-      <w:r>
-        <w:rPr>
-          <w:rStyle w:val="DecValTok"/>
-        </w:rPr>
-        <w:t xml:space="preserve">4</w:t>
-      </w:r>
-      <w:r>
-        <w:rPr>
-          <w:rStyle w:val="NormalTok"/>
-        </w:rPr>
-        <w:t xml:space="preserve">, </w:t>
-      </w:r>
-      <w:r>
-        <w:rPr>
-          <w:rStyle w:val="AttributeTok"/>
-        </w:rPr>
-        <w:t xml:space="preserve">confint=</w:t>
+        <w:t xml:space="preserve">exp=</w:t>
       </w:r>
       <w:r>
         <w:rPr>
@@ -2402,29 +1859,46 @@
         <w:rPr>
           <w:rStyle w:val="NormalTok"/>
         </w:rPr>
-        <w:t xml:space="preserve">, </w:t>
-      </w:r>
-      <w:r>
-        <w:rPr>
-          <w:rStyle w:val="AttributeTok"/>
-        </w:rPr>
-        <w:t xml:space="preserve">exp=</w:t>
-      </w:r>
-      <w:r>
-        <w:rPr>
-          <w:rStyle w:val="ConstantTok"/>
-        </w:rPr>
-        <w:t xml:space="preserve">TRUE</w:t>
-      </w:r>
-      <w:r>
-        <w:rPr>
-          <w:rStyle w:val="NormalTok"/>
-        </w:rPr>
-        <w:t xml:space="preserve">)    </w:t>
+        <w:t xml:space="preserve">)</w:t>
+      </w:r>
+    </w:p>
+    <w:bookmarkEnd w:id="31"/>
+    <w:p>
+      <w:pPr>
+        <w:pStyle w:val="DefinitionTerm"/>
+      </w:pPr>
+      <w:r>
+        <w:t xml:space="preserve">Ligne 3</w:t>
       </w:r>
     </w:p>
     <w:p>
       <w:pPr>
+        <w:pStyle w:val="Definition"/>
+      </w:pPr>
+      <w:r>
+        <w:t xml:space="preserve">On ajoute des intervalles de confiance (</w:t>
+      </w:r>
+      <w:r>
+        <w:rPr>
+          <w:rStyle w:val="VerbatimChar"/>
+        </w:rPr>
+        <w:t xml:space="preserve">confint=TRUE</w:t>
+      </w:r>
+      <w:r>
+        <w:t xml:space="preserve">) et le report des estimateurs sous forme d’Odds Ratio (</w:t>
+      </w:r>
+      <w:r>
+        <w:rPr>
+          <w:rStyle w:val="VerbatimChar"/>
+        </w:rPr>
+        <w:t xml:space="preserve">exp=TRUE</w:t>
+      </w:r>
+      <w:r>
+        <w:t xml:space="preserve">)</w:t>
+      </w:r>
+    </w:p>
+    <w:p>
+      <w:pPr>
         <w:pStyle w:val="SourceCode"/>
       </w:pPr>
       <w:r>
@@ -2458,6 +1932,579 @@
         <w:rPr>
           <w:rStyle w:val="VerbatimChar"/>
         </w:rPr>
+        <w:t xml:space="preserve">Type: Generalized linear model</w:t>
+      </w:r>
+      <w:r>
+        <w:br/>
+      </w:r>
+      <w:r>
+        <w:rPr>
+          <w:rStyle w:val="VerbatimChar"/>
+        </w:rPr>
+        <w:t xml:space="preserve">  Family: binomial </w:t>
+      </w:r>
+      <w:r>
+        <w:br/>
+      </w:r>
+      <w:r>
+        <w:rPr>
+          <w:rStyle w:val="VerbatimChar"/>
+        </w:rPr>
+        <w:t xml:space="preserve">  Link function: logit </w:t>
+      </w:r>
+      <w:r>
+        <w:br/>
+      </w:r>
+      <w:r>
+        <w:br/>
+      </w:r>
+      <w:r>
+        <w:rPr>
+          <w:rStyle w:val="VerbatimChar"/>
+        </w:rPr>
+        <w:t xml:space="preserve">MODEL FIT:</w:t>
+      </w:r>
+      <w:r>
+        <w:br/>
+      </w:r>
+      <w:r>
+        <w:rPr>
+          <w:rStyle w:val="VerbatimChar"/>
+        </w:rPr>
+        <w:t xml:space="preserve">χ²(6) = 1623.1601, p = 0.0000</w:t>
+      </w:r>
+      <w:r>
+        <w:br/>
+      </w:r>
+      <w:r>
+        <w:rPr>
+          <w:rStyle w:val="VerbatimChar"/>
+        </w:rPr>
+        <w:t xml:space="preserve">Pseudo-R² (Cragg-Uhler) = 0.1951</w:t>
+      </w:r>
+      <w:r>
+        <w:br/>
+      </w:r>
+      <w:r>
+        <w:rPr>
+          <w:rStyle w:val="VerbatimChar"/>
+        </w:rPr>
+        <w:t xml:space="preserve">Pseudo-R² (McFadden) = 0.1151</w:t>
+      </w:r>
+      <w:r>
+        <w:br/>
+      </w:r>
+      <w:r>
+        <w:rPr>
+          <w:rStyle w:val="VerbatimChar"/>
+        </w:rPr>
+        <w:t xml:space="preserve">AIC = 12492.3709, BIC = 12543.0848 </w:t>
+      </w:r>
+      <w:r>
+        <w:br/>
+      </w:r>
+      <w:r>
+        <w:br/>
+      </w:r>
+      <w:r>
+        <w:rPr>
+          <w:rStyle w:val="VerbatimChar"/>
+        </w:rPr>
+        <w:t xml:space="preserve">Standard errors: MLE</w:t>
+      </w:r>
+      <w:r>
+        <w:br/>
+      </w:r>
+      <w:r>
+        <w:rPr>
+          <w:rStyle w:val="VerbatimChar"/>
+        </w:rPr>
+        <w:t xml:space="preserve">-------------------------------------------------------------------------</w:t>
+      </w:r>
+      <w:r>
+        <w:br/>
+      </w:r>
+      <w:r>
+        <w:rPr>
+          <w:rStyle w:val="VerbatimChar"/>
+        </w:rPr>
+        <w:t xml:space="preserve">                          exp(Est.)     2.5%    97.5%     z val.        p</w:t>
+      </w:r>
+      <w:r>
+        <w:br/>
+      </w:r>
+      <w:r>
+        <w:rPr>
+          <w:rStyle w:val="VerbatimChar"/>
+        </w:rPr>
+        <w:t xml:space="preserve">----------------------- ----------- -------- -------- ---------- --------</w:t>
+      </w:r>
+      <w:r>
+        <w:br/>
+      </w:r>
+      <w:r>
+        <w:rPr>
+          <w:rStyle w:val="VerbatimChar"/>
+        </w:rPr>
+        <w:t xml:space="preserve">(Intercept)                  0.0853   0.0701   0.1038   -24.5720   0.0000</w:t>
+      </w:r>
+      <w:r>
+        <w:br/>
+      </w:r>
+      <w:r>
+        <w:rPr>
+          <w:rStyle w:val="VerbatimChar"/>
+        </w:rPr>
+        <w:t xml:space="preserve">age                          1.0496   1.0469   1.0524    36.1832   0.0000</w:t>
+      </w:r>
+      <w:r>
+        <w:br/>
+      </w:r>
+      <w:r>
+        <w:rPr>
+          <w:rStyle w:val="VerbatimChar"/>
+        </w:rPr>
+        <w:t xml:space="preserve">I(sex)Male                   1.5483   1.4223   1.6856    10.0890   0.0000</w:t>
+      </w:r>
+      <w:r>
+        <w:br/>
+      </w:r>
+      <w:r>
+        <w:rPr>
+          <w:rStyle w:val="VerbatimChar"/>
+        </w:rPr>
+        <w:t xml:space="preserve">I(black)Not Black            0.5860   0.5092   0.6742    -7.4663   0.0000</w:t>
+      </w:r>
+      <w:r>
+        <w:br/>
+      </w:r>
+      <w:r>
+        <w:rPr>
+          <w:rStyle w:val="VerbatimChar"/>
+        </w:rPr>
+        <w:t xml:space="preserve">I(region)NE                  1.1655   1.0287   1.3203     2.4051   0.0162</w:t>
+      </w:r>
+      <w:r>
+        <w:br/>
+      </w:r>
+      <w:r>
+        <w:rPr>
+          <w:rStyle w:val="VerbatimChar"/>
+        </w:rPr>
+        <w:t xml:space="preserve">I(region)S                   1.0024   0.8930   1.1253     0.0414   0.9669</w:t>
+      </w:r>
+      <w:r>
+        <w:br/>
+      </w:r>
+      <w:r>
+        <w:rPr>
+          <w:rStyle w:val="VerbatimChar"/>
+        </w:rPr>
+        <w:t xml:space="preserve">I(region)W                   1.0966   0.9746   1.2338     1.5322   0.1255</w:t>
+      </w:r>
+      <w:r>
+        <w:br/>
+      </w:r>
+      <w:r>
+        <w:rPr>
+          <w:rStyle w:val="VerbatimChar"/>
+        </w:rPr>
+        <w:t xml:space="preserve">-------------------------------------------------------------------------</w:t>
+      </w:r>
+    </w:p>
+    <w:bookmarkEnd w:id="32"/>
+    <w:bookmarkStart w:id="34" w:name="avec-la-fonction-svyglm-lien-logit"/>
+    <w:p>
+      <w:pPr>
+        <w:pStyle w:val="Heading2"/>
+      </w:pPr>
+      <w:r>
+        <w:t xml:space="preserve">Avec la fonction</w:t>
+      </w:r>
+      <w:r>
+        <w:t xml:space="preserve"> </w:t>
+      </w:r>
+      <w:r>
+        <w:rPr>
+          <w:rStyle w:val="VerbatimChar"/>
+        </w:rPr>
+        <w:t xml:space="preserve">svyglm()</w:t>
+      </w:r>
+      <w:r>
+        <w:t xml:space="preserve"> </w:t>
+      </w:r>
+      <w:r>
+        <w:t xml:space="preserve">[lien logit]</w:t>
+      </w:r>
+    </w:p>
+    <w:p>
+      <w:pPr>
+        <w:pStyle w:val="FirstParagraph"/>
+      </w:pPr>
+      <w:hyperlink r:id="rId33">
+        <w:r>
+          <w:rPr>
+            <w:rStyle w:val="Hyperlink"/>
+          </w:rPr>
+          <w:t xml:space="preserve">Liste des options</w:t>
+        </w:r>
+      </w:hyperlink>
+    </w:p>
+    <w:p>
+      <w:pPr>
+        <w:pStyle w:val="SourceCode"/>
+      </w:pPr>
+      <w:r>
+        <w:rPr>
+          <w:rStyle w:val="FunctionTok"/>
+        </w:rPr>
+        <w:t xml:space="preserve">library</w:t>
+      </w:r>
+      <w:r>
+        <w:rPr>
+          <w:rStyle w:val="NormalTok"/>
+        </w:rPr>
+        <w:t xml:space="preserve">(survey)</w:t>
+      </w:r>
+      <w:r>
+        <w:br/>
+      </w:r>
+      <w:r>
+        <w:br/>
+      </w:r>
+      <w:r>
+        <w:rPr>
+          <w:rStyle w:val="NormalTok"/>
+        </w:rPr>
+        <w:t xml:space="preserve">w </w:t>
+      </w:r>
+      <w:r>
+        <w:rPr>
+          <w:rStyle w:val="OtherTok"/>
+        </w:rPr>
+        <w:t xml:space="preserve">=</w:t>
+      </w:r>
+      <w:r>
+        <w:rPr>
+          <w:rStyle w:val="NormalTok"/>
+        </w:rPr>
+        <w:t xml:space="preserve"> </w:t>
+      </w:r>
+      <w:r>
+        <w:rPr>
+          <w:rStyle w:val="FunctionTok"/>
+        </w:rPr>
+        <w:t xml:space="preserve">svydesign</w:t>
+      </w:r>
+      <w:r>
+        <w:rPr>
+          <w:rStyle w:val="NormalTok"/>
+        </w:rPr>
+        <w:t xml:space="preserve">(</w:t>
+      </w:r>
+      <w:r>
+        <w:rPr>
+          <w:rStyle w:val="AttributeTok"/>
+        </w:rPr>
+        <w:t xml:space="preserve">id=</w:t>
+      </w:r>
+      <w:r>
+        <w:rPr>
+          <w:rStyle w:val="SpecialCharTok"/>
+        </w:rPr>
+        <w:t xml:space="preserve">~</w:t>
+      </w:r>
+      <w:r>
+        <w:rPr>
+          <w:rStyle w:val="DecValTok"/>
+        </w:rPr>
+        <w:t xml:space="preserve">1</w:t>
+      </w:r>
+      <w:r>
+        <w:rPr>
+          <w:rStyle w:val="NormalTok"/>
+        </w:rPr>
+        <w:t xml:space="preserve">, </w:t>
+      </w:r>
+      <w:r>
+        <w:rPr>
+          <w:rStyle w:val="AttributeTok"/>
+        </w:rPr>
+        <w:t xml:space="preserve">weights=</w:t>
+      </w:r>
+      <w:r>
+        <w:rPr>
+          <w:rStyle w:val="SpecialCharTok"/>
+        </w:rPr>
+        <w:t xml:space="preserve">~</w:t>
+      </w:r>
+      <w:r>
+        <w:rPr>
+          <w:rStyle w:val="NormalTok"/>
+        </w:rPr>
+        <w:t xml:space="preserve">w, </w:t>
+      </w:r>
+      <w:r>
+        <w:rPr>
+          <w:rStyle w:val="AttributeTok"/>
+        </w:rPr>
+        <w:t xml:space="preserve">data=</w:t>
+      </w:r>
+      <w:r>
+        <w:rPr>
+          <w:rStyle w:val="NormalTok"/>
+        </w:rPr>
+        <w:t xml:space="preserve">df)</w:t>
+      </w:r>
+      <w:r>
+        <w:br/>
+      </w:r>
+      <w:r>
+        <w:br/>
+      </w:r>
+      <w:r>
+        <w:rPr>
+          <w:rStyle w:val="NormalTok"/>
+        </w:rPr>
+        <w:t xml:space="preserve">fit </w:t>
+      </w:r>
+      <w:r>
+        <w:rPr>
+          <w:rStyle w:val="OtherTok"/>
+        </w:rPr>
+        <w:t xml:space="preserve">=</w:t>
+      </w:r>
+      <w:r>
+        <w:rPr>
+          <w:rStyle w:val="NormalTok"/>
+        </w:rPr>
+        <w:t xml:space="preserve"> </w:t>
+      </w:r>
+      <w:r>
+        <w:rPr>
+          <w:rStyle w:val="FunctionTok"/>
+        </w:rPr>
+        <w:t xml:space="preserve">svyglm</w:t>
+      </w:r>
+      <w:r>
+        <w:rPr>
+          <w:rStyle w:val="NormalTok"/>
+        </w:rPr>
+        <w:t xml:space="preserve">(highbp </w:t>
+      </w:r>
+      <w:r>
+        <w:rPr>
+          <w:rStyle w:val="SpecialCharTok"/>
+        </w:rPr>
+        <w:t xml:space="preserve">~</w:t>
+      </w:r>
+      <w:r>
+        <w:rPr>
+          <w:rStyle w:val="NormalTok"/>
+        </w:rPr>
+        <w:t xml:space="preserve"> age </w:t>
+      </w:r>
+      <w:r>
+        <w:rPr>
+          <w:rStyle w:val="SpecialCharTok"/>
+        </w:rPr>
+        <w:t xml:space="preserve">+</w:t>
+      </w:r>
+      <w:r>
+        <w:rPr>
+          <w:rStyle w:val="NormalTok"/>
+        </w:rPr>
+        <w:t xml:space="preserve"> </w:t>
+      </w:r>
+      <w:r>
+        <w:rPr>
+          <w:rStyle w:val="FunctionTok"/>
+        </w:rPr>
+        <w:t xml:space="preserve">I</w:t>
+      </w:r>
+      <w:r>
+        <w:rPr>
+          <w:rStyle w:val="NormalTok"/>
+        </w:rPr>
+        <w:t xml:space="preserve">(sex) </w:t>
+      </w:r>
+      <w:r>
+        <w:rPr>
+          <w:rStyle w:val="SpecialCharTok"/>
+        </w:rPr>
+        <w:t xml:space="preserve">+</w:t>
+      </w:r>
+      <w:r>
+        <w:rPr>
+          <w:rStyle w:val="NormalTok"/>
+        </w:rPr>
+        <w:t xml:space="preserve"> </w:t>
+      </w:r>
+      <w:r>
+        <w:rPr>
+          <w:rStyle w:val="FunctionTok"/>
+        </w:rPr>
+        <w:t xml:space="preserve">I</w:t>
+      </w:r>
+      <w:r>
+        <w:rPr>
+          <w:rStyle w:val="NormalTok"/>
+        </w:rPr>
+        <w:t xml:space="preserve">(black) </w:t>
+      </w:r>
+      <w:r>
+        <w:rPr>
+          <w:rStyle w:val="SpecialCharTok"/>
+        </w:rPr>
+        <w:t xml:space="preserve">+</w:t>
+      </w:r>
+      <w:r>
+        <w:rPr>
+          <w:rStyle w:val="NormalTok"/>
+        </w:rPr>
+        <w:t xml:space="preserve"> </w:t>
+      </w:r>
+      <w:r>
+        <w:rPr>
+          <w:rStyle w:val="FunctionTok"/>
+        </w:rPr>
+        <w:t xml:space="preserve">I</w:t>
+      </w:r>
+      <w:r>
+        <w:rPr>
+          <w:rStyle w:val="NormalTok"/>
+        </w:rPr>
+        <w:t xml:space="preserve">(region), </w:t>
+      </w:r>
+      <w:r>
+        <w:rPr>
+          <w:rStyle w:val="AttributeTok"/>
+        </w:rPr>
+        <w:t xml:space="preserve">family=</w:t>
+      </w:r>
+      <w:r>
+        <w:rPr>
+          <w:rStyle w:val="NormalTok"/>
+        </w:rPr>
+        <w:t xml:space="preserve">binomial, </w:t>
+      </w:r>
+      <w:r>
+        <w:rPr>
+          <w:rStyle w:val="AttributeTok"/>
+        </w:rPr>
+        <w:t xml:space="preserve">design=</w:t>
+      </w:r>
+      <w:r>
+        <w:rPr>
+          <w:rStyle w:val="NormalTok"/>
+        </w:rPr>
+        <w:t xml:space="preserve">w)</w:t>
+      </w:r>
+      <w:r>
+        <w:br/>
+      </w:r>
+      <w:r>
+        <w:rPr>
+          <w:rStyle w:val="FunctionTok"/>
+        </w:rPr>
+        <w:t xml:space="preserve">summ</w:t>
+      </w:r>
+      <w:r>
+        <w:rPr>
+          <w:rStyle w:val="NormalTok"/>
+        </w:rPr>
+        <w:t xml:space="preserve">(fit, </w:t>
+      </w:r>
+      <w:r>
+        <w:rPr>
+          <w:rStyle w:val="AttributeTok"/>
+        </w:rPr>
+        <w:t xml:space="preserve">digits=</w:t>
+      </w:r>
+      <w:r>
+        <w:rPr>
+          <w:rStyle w:val="DecValTok"/>
+        </w:rPr>
+        <w:t xml:space="preserve">4</w:t>
+      </w:r>
+      <w:r>
+        <w:rPr>
+          <w:rStyle w:val="NormalTok"/>
+        </w:rPr>
+        <w:t xml:space="preserve">, </w:t>
+      </w:r>
+      <w:r>
+        <w:rPr>
+          <w:rStyle w:val="AttributeTok"/>
+        </w:rPr>
+        <w:t xml:space="preserve">confint=</w:t>
+      </w:r>
+      <w:r>
+        <w:rPr>
+          <w:rStyle w:val="ConstantTok"/>
+        </w:rPr>
+        <w:t xml:space="preserve">TRUE</w:t>
+      </w:r>
+      <w:r>
+        <w:rPr>
+          <w:rStyle w:val="NormalTok"/>
+        </w:rPr>
+        <w:t xml:space="preserve">, </w:t>
+      </w:r>
+      <w:r>
+        <w:rPr>
+          <w:rStyle w:val="AttributeTok"/>
+        </w:rPr>
+        <w:t xml:space="preserve">exp=</w:t>
+      </w:r>
+      <w:r>
+        <w:rPr>
+          <w:rStyle w:val="ConstantTok"/>
+        </w:rPr>
+        <w:t xml:space="preserve">TRUE</w:t>
+      </w:r>
+      <w:r>
+        <w:rPr>
+          <w:rStyle w:val="NormalTok"/>
+        </w:rPr>
+        <w:t xml:space="preserve">)    </w:t>
+      </w:r>
+    </w:p>
+    <w:p>
+      <w:pPr>
+        <w:pStyle w:val="SourceCode"/>
+      </w:pPr>
+      <w:r>
+        <w:rPr>
+          <w:rStyle w:val="VerbatimChar"/>
+        </w:rPr>
+        <w:t xml:space="preserve">MODEL INFO:</w:t>
+      </w:r>
+      <w:r>
+        <w:br/>
+      </w:r>
+      <w:r>
+        <w:rPr>
+          <w:rStyle w:val="VerbatimChar"/>
+        </w:rPr>
+        <w:t xml:space="preserve">Observations: 10351</w:t>
+      </w:r>
+      <w:r>
+        <w:br/>
+      </w:r>
+      <w:r>
+        <w:rPr>
+          <w:rStyle w:val="VerbatimChar"/>
+        </w:rPr>
+        <w:t xml:space="preserve">Dependent Variable: highbp</w:t>
+      </w:r>
+      <w:r>
+        <w:br/>
+      </w:r>
+      <w:r>
+        <w:rPr>
+          <w:rStyle w:val="VerbatimChar"/>
+        </w:rPr>
         <w:t xml:space="preserve">Type: Analysis of complex survey design </w:t>
       </w:r>
       <w:r>
@@ -2632,8 +2679,8 @@
         <w:t xml:space="preserve">Estimated dispersion parameter = 0.984 </w:t>
       </w:r>
     </w:p>
-    <w:bookmarkEnd w:id="31"/>
-    <w:bookmarkEnd w:id="32"/>
+    <w:bookmarkEnd w:id="34"/>
+    <w:bookmarkEnd w:id="35"/>
     <w:sectPr/>
   </w:body>
 </w:document>
@@ -2659,7 +2706,7 @@
       </w:r>
     </w:p>
   </w:footnote>
-  <w:footnote w:id="23">
+  <w:footnote w:id="26">
     <w:p>
       <w:pPr>
         <w:pStyle w:val="FootnoteText"/>

</xml_diff>